<commit_message>
Commit utlimi casi di test bean
</commit_message>
<xml_diff>
--- a/Test Unit.docx
+++ b/Test Unit.docx
@@ -1832,8 +1832,6 @@
               </w:rPr>
               <w:t xml:space="preserve">. </w:t>
             </w:r>
-            <w:bookmarkStart w:id="0" w:name="_GoBack"/>
-            <w:bookmarkEnd w:id="0"/>
           </w:p>
         </w:tc>
         <w:tc>
@@ -4070,85 +4068,6 @@
               <w:lang w:eastAsia="it-IT"/>
             </w:rPr>
           </w:pPr>
-          <w:hyperlink w:anchor="_Toc502400326" w:history="1">
-            <w:r>
-              <w:rPr>
-                <w:rStyle w:val="Collegamentoipertestuale"/>
-                <w:noProof/>
-                <w14:scene3d>
-                  <w14:camera w14:prst="orthographicFront"/>
-                  <w14:lightRig w14:rig="threePt" w14:dir="t">
-                    <w14:rot w14:lat="0" w14:lon="0" w14:rev="0"/>
-                  </w14:lightRig>
-                </w14:scene3d>
-              </w:rPr>
-              <w:t>10.1</w:t>
-            </w:r>
-            <w:r>
-              <w:rPr>
-                <w:rFonts w:cstheme="minorBidi"/>
-                <w:noProof/>
-                <w:szCs w:val="22"/>
-                <w:lang w:eastAsia="it-IT"/>
-              </w:rPr>
-              <w:tab/>
-            </w:r>
-            <w:r>
-              <w:rPr>
-                <w:rStyle w:val="Collegamentoipertestuale"/>
-                <w:noProof/>
-              </w:rPr>
-              <w:t>organizzazione delle attivita’</w:t>
-            </w:r>
-            <w:r>
-              <w:rPr>
-                <w:noProof/>
-                <w:webHidden/>
-              </w:rPr>
-              <w:tab/>
-            </w:r>
-            <w:r>
-              <w:rPr>
-                <w:noProof/>
-                <w:webHidden/>
-              </w:rPr>
-              <w:fldChar w:fldCharType="begin"/>
-            </w:r>
-            <w:r>
-              <w:rPr>
-                <w:noProof/>
-                <w:webHidden/>
-              </w:rPr>
-              <w:instrText xml:space="preserve"> PAGEREF _Toc502400326 \h </w:instrText>
-            </w:r>
-            <w:r>
-              <w:rPr>
-                <w:noProof/>
-                <w:webHidden/>
-              </w:rPr>
-            </w:r>
-            <w:r>
-              <w:rPr>
-                <w:noProof/>
-                <w:webHidden/>
-              </w:rPr>
-              <w:fldChar w:fldCharType="separate"/>
-            </w:r>
-            <w:r>
-              <w:rPr>
-                <w:noProof/>
-                <w:webHidden/>
-              </w:rPr>
-              <w:t>10</w:t>
-            </w:r>
-            <w:r>
-              <w:rPr>
-                <w:noProof/>
-                <w:webHidden/>
-              </w:rPr>
-              <w:fldChar w:fldCharType="end"/>
-            </w:r>
-          </w:hyperlink>
         </w:p>
         <w:p>
           <w:pPr>
@@ -4195,7 +4114,15 @@
           <w:sz w:val="32"/>
           <w:szCs w:val="32"/>
         </w:rPr>
-        <w:t>1. Introduzione</w:t>
+        <w:t>2</w:t>
+      </w:r>
+      <w:r>
+        <w:rPr>
+          <w:b/>
+          <w:sz w:val="32"/>
+          <w:szCs w:val="32"/>
+        </w:rPr>
+        <w:t>. Introduzione</w:t>
       </w:r>
     </w:p>
     <w:p>
@@ -4400,15 +4327,7 @@
           <w:szCs w:val="22"/>
           <w:lang w:eastAsia="en-US"/>
         </w:rPr>
-        <w:t xml:space="preserve">Non sono stati riscontrati fault nelle componenti del sistema </w:t>
-      </w:r>
-      <w:r>
-        <w:rPr>
-          <w:rFonts w:eastAsiaTheme="minorHAnsi"/>
-          <w:szCs w:val="22"/>
-          <w:lang w:eastAsia="en-US"/>
-        </w:rPr>
-        <w:t>MusicParadise.com</w:t>
+        <w:t>Non sono stati riscontrati fault nelle componenti del sistema MusicParadise.com</w:t>
       </w:r>
     </w:p>
     <w:p>
@@ -5432,6 +5351,18 @@
         <w:jc w:val="both"/>
         <w:rPr>
           <w:b/>
+          <w:noProof/>
+          <w:sz w:val="32"/>
+        </w:rPr>
+      </w:pPr>
+    </w:p>
+    <w:p>
+      <w:pPr>
+        <w:spacing w:line="276" w:lineRule="auto"/>
+        <w:ind w:left="709"/>
+        <w:jc w:val="both"/>
+        <w:rPr>
+          <w:b/>
           <w:sz w:val="32"/>
         </w:rPr>
       </w:pPr>
@@ -5484,9 +5415,350 @@
         </w:drawing>
       </w:r>
     </w:p>
+    <w:p>
+      <w:pPr>
+        <w:spacing w:line="276" w:lineRule="auto"/>
+        <w:ind w:left="709"/>
+        <w:jc w:val="both"/>
+        <w:rPr>
+          <w:b/>
+          <w:sz w:val="32"/>
+        </w:rPr>
+      </w:pPr>
+    </w:p>
+    <w:p>
+      <w:pPr>
+        <w:spacing w:line="276" w:lineRule="auto"/>
+        <w:ind w:left="709"/>
+        <w:jc w:val="both"/>
+        <w:rPr>
+          <w:b/>
+          <w:sz w:val="32"/>
+        </w:rPr>
+      </w:pPr>
+    </w:p>
+    <w:p>
+      <w:pPr>
+        <w:spacing w:line="276" w:lineRule="auto"/>
+        <w:ind w:left="709"/>
+        <w:jc w:val="both"/>
+        <w:rPr>
+          <w:b/>
+          <w:sz w:val="32"/>
+        </w:rPr>
+      </w:pPr>
+    </w:p>
+    <w:p>
+      <w:pPr>
+        <w:spacing w:line="276" w:lineRule="auto"/>
+        <w:ind w:left="709"/>
+        <w:jc w:val="both"/>
+        <w:rPr>
+          <w:b/>
+          <w:sz w:val="32"/>
+        </w:rPr>
+      </w:pPr>
+    </w:p>
+    <w:p>
+      <w:pPr>
+        <w:spacing w:line="276" w:lineRule="auto"/>
+        <w:ind w:left="709"/>
+        <w:jc w:val="both"/>
+        <w:rPr>
+          <w:b/>
+          <w:sz w:val="32"/>
+        </w:rPr>
+      </w:pPr>
+    </w:p>
+    <w:p>
+      <w:pPr>
+        <w:spacing w:line="276" w:lineRule="auto"/>
+        <w:ind w:left="709"/>
+        <w:jc w:val="both"/>
+        <w:rPr>
+          <w:b/>
+          <w:sz w:val="32"/>
+        </w:rPr>
+      </w:pPr>
+    </w:p>
+    <w:p>
+      <w:pPr>
+        <w:spacing w:line="276" w:lineRule="auto"/>
+        <w:ind w:left="709"/>
+        <w:jc w:val="both"/>
+        <w:rPr>
+          <w:b/>
+          <w:sz w:val="32"/>
+        </w:rPr>
+      </w:pPr>
+    </w:p>
+    <w:p>
+      <w:pPr>
+        <w:spacing w:line="276" w:lineRule="auto"/>
+        <w:ind w:left="709"/>
+        <w:jc w:val="both"/>
+        <w:rPr>
+          <w:b/>
+          <w:sz w:val="32"/>
+        </w:rPr>
+      </w:pPr>
+      <w:proofErr w:type="spellStart"/>
+      <w:r>
+        <w:rPr>
+          <w:b/>
+          <w:sz w:val="32"/>
+        </w:rPr>
+        <w:lastRenderedPageBreak/>
+        <w:t>ProdottoCatalogo</w:t>
+      </w:r>
+      <w:proofErr w:type="spellEnd"/>
+      <w:r>
+        <w:rPr>
+          <w:b/>
+          <w:sz w:val="32"/>
+        </w:rPr>
+        <w:t xml:space="preserve"> Bean</w:t>
+      </w:r>
+    </w:p>
+    <w:p>
+      <w:pPr>
+        <w:spacing w:line="276" w:lineRule="auto"/>
+        <w:ind w:left="709"/>
+        <w:jc w:val="both"/>
+        <w:rPr>
+          <w:b/>
+          <w:sz w:val="32"/>
+        </w:rPr>
+      </w:pPr>
+      <w:r>
+        <w:rPr>
+          <w:b/>
+          <w:noProof/>
+          <w:sz w:val="32"/>
+        </w:rPr>
+        <w:drawing>
+          <wp:inline distT="0" distB="0" distL="0" distR="0">
+            <wp:extent cx="6120130" cy="4787900"/>
+            <wp:effectExtent l="0" t="0" r="0" b="0"/>
+            <wp:docPr id="8" name="Immagine 8"/>
+            <wp:cNvGraphicFramePr>
+              <a:graphicFrameLocks xmlns:a="http://schemas.openxmlformats.org/drawingml/2006/main" noChangeAspect="1"/>
+            </wp:cNvGraphicFramePr>
+            <a:graphic xmlns:a="http://schemas.openxmlformats.org/drawingml/2006/main">
+              <a:graphicData uri="http://schemas.openxmlformats.org/drawingml/2006/picture">
+                <pic:pic xmlns:pic="http://schemas.openxmlformats.org/drawingml/2006/picture">
+                  <pic:nvPicPr>
+                    <pic:cNvPr id="8" name="ProdottoCatalogo.PNG"/>
+                    <pic:cNvPicPr/>
+                  </pic:nvPicPr>
+                  <pic:blipFill>
+                    <a:blip r:embed="rId17">
+                      <a:extLst>
+                        <a:ext uri="{28A0092B-C50C-407E-A947-70E740481C1C}">
+                          <a14:useLocalDpi xmlns:a14="http://schemas.microsoft.com/office/drawing/2010/main" val="0"/>
+                        </a:ext>
+                      </a:extLst>
+                    </a:blip>
+                    <a:stretch>
+                      <a:fillRect/>
+                    </a:stretch>
+                  </pic:blipFill>
+                  <pic:spPr>
+                    <a:xfrm>
+                      <a:off x="0" y="0"/>
+                      <a:ext cx="6120130" cy="4787900"/>
+                    </a:xfrm>
+                    <a:prstGeom prst="rect">
+                      <a:avLst/>
+                    </a:prstGeom>
+                  </pic:spPr>
+                </pic:pic>
+              </a:graphicData>
+            </a:graphic>
+          </wp:inline>
+        </w:drawing>
+      </w:r>
+    </w:p>
+    <w:p>
+      <w:pPr>
+        <w:spacing w:line="276" w:lineRule="auto"/>
+        <w:ind w:left="709"/>
+        <w:jc w:val="both"/>
+        <w:rPr>
+          <w:b/>
+          <w:sz w:val="32"/>
+        </w:rPr>
+      </w:pPr>
+    </w:p>
+    <w:p>
+      <w:pPr>
+        <w:spacing w:line="276" w:lineRule="auto"/>
+        <w:ind w:left="709"/>
+        <w:jc w:val="both"/>
+        <w:rPr>
+          <w:b/>
+          <w:sz w:val="32"/>
+        </w:rPr>
+      </w:pPr>
+    </w:p>
+    <w:p>
+      <w:pPr>
+        <w:spacing w:line="276" w:lineRule="auto"/>
+        <w:ind w:left="709"/>
+        <w:jc w:val="both"/>
+        <w:rPr>
+          <w:b/>
+          <w:sz w:val="32"/>
+        </w:rPr>
+      </w:pPr>
+    </w:p>
+    <w:p>
+      <w:pPr>
+        <w:spacing w:line="276" w:lineRule="auto"/>
+        <w:ind w:left="709"/>
+        <w:jc w:val="both"/>
+        <w:rPr>
+          <w:b/>
+          <w:sz w:val="32"/>
+        </w:rPr>
+      </w:pPr>
+    </w:p>
+    <w:p>
+      <w:pPr>
+        <w:spacing w:line="276" w:lineRule="auto"/>
+        <w:ind w:left="709"/>
+        <w:jc w:val="both"/>
+        <w:rPr>
+          <w:b/>
+          <w:sz w:val="32"/>
+        </w:rPr>
+      </w:pPr>
+    </w:p>
+    <w:p>
+      <w:pPr>
+        <w:spacing w:line="276" w:lineRule="auto"/>
+        <w:ind w:left="709"/>
+        <w:jc w:val="both"/>
+        <w:rPr>
+          <w:b/>
+          <w:sz w:val="32"/>
+        </w:rPr>
+      </w:pPr>
+    </w:p>
+    <w:p>
+      <w:pPr>
+        <w:spacing w:line="276" w:lineRule="auto"/>
+        <w:ind w:left="709"/>
+        <w:jc w:val="both"/>
+        <w:rPr>
+          <w:b/>
+          <w:sz w:val="32"/>
+        </w:rPr>
+      </w:pPr>
+    </w:p>
+    <w:p>
+      <w:pPr>
+        <w:spacing w:line="276" w:lineRule="auto"/>
+        <w:ind w:left="709"/>
+        <w:jc w:val="both"/>
+        <w:rPr>
+          <w:b/>
+          <w:sz w:val="32"/>
+        </w:rPr>
+      </w:pPr>
+    </w:p>
+    <w:p>
+      <w:pPr>
+        <w:spacing w:line="276" w:lineRule="auto"/>
+        <w:ind w:left="709"/>
+        <w:jc w:val="both"/>
+        <w:rPr>
+          <w:b/>
+          <w:sz w:val="32"/>
+        </w:rPr>
+      </w:pPr>
+      <w:proofErr w:type="spellStart"/>
+      <w:r>
+        <w:rPr>
+          <w:b/>
+          <w:sz w:val="32"/>
+        </w:rPr>
+        <w:lastRenderedPageBreak/>
+        <w:t>ProdottoOrdine</w:t>
+      </w:r>
+      <w:proofErr w:type="spellEnd"/>
+      <w:r>
+        <w:rPr>
+          <w:b/>
+          <w:sz w:val="32"/>
+        </w:rPr>
+        <w:t xml:space="preserve"> Bean</w:t>
+      </w:r>
+    </w:p>
+    <w:p>
+      <w:pPr>
+        <w:spacing w:line="276" w:lineRule="auto"/>
+        <w:ind w:left="709"/>
+        <w:jc w:val="both"/>
+        <w:rPr>
+          <w:b/>
+          <w:sz w:val="32"/>
+        </w:rPr>
+      </w:pPr>
+      <w:bookmarkStart w:id="0" w:name="_GoBack"/>
+      <w:r>
+        <w:rPr>
+          <w:b/>
+          <w:noProof/>
+          <w:sz w:val="32"/>
+        </w:rPr>
+        <w:drawing>
+          <wp:inline distT="0" distB="0" distL="0" distR="0">
+            <wp:extent cx="6120130" cy="4772025"/>
+            <wp:effectExtent l="0" t="0" r="0" b="9525"/>
+            <wp:docPr id="9" name="Immagine 9"/>
+            <wp:cNvGraphicFramePr>
+              <a:graphicFrameLocks xmlns:a="http://schemas.openxmlformats.org/drawingml/2006/main" noChangeAspect="1"/>
+            </wp:cNvGraphicFramePr>
+            <a:graphic xmlns:a="http://schemas.openxmlformats.org/drawingml/2006/main">
+              <a:graphicData uri="http://schemas.openxmlformats.org/drawingml/2006/picture">
+                <pic:pic xmlns:pic="http://schemas.openxmlformats.org/drawingml/2006/picture">
+                  <pic:nvPicPr>
+                    <pic:cNvPr id="9" name="ProdottoOrdineBean_Test.PNG"/>
+                    <pic:cNvPicPr/>
+                  </pic:nvPicPr>
+                  <pic:blipFill>
+                    <a:blip r:embed="rId18">
+                      <a:extLst>
+                        <a:ext uri="{28A0092B-C50C-407E-A947-70E740481C1C}">
+                          <a14:useLocalDpi xmlns:a14="http://schemas.microsoft.com/office/drawing/2010/main" val="0"/>
+                        </a:ext>
+                      </a:extLst>
+                    </a:blip>
+                    <a:stretch>
+                      <a:fillRect/>
+                    </a:stretch>
+                  </pic:blipFill>
+                  <pic:spPr>
+                    <a:xfrm>
+                      <a:off x="0" y="0"/>
+                      <a:ext cx="6120130" cy="4772025"/>
+                    </a:xfrm>
+                    <a:prstGeom prst="rect">
+                      <a:avLst/>
+                    </a:prstGeom>
+                  </pic:spPr>
+                </pic:pic>
+              </a:graphicData>
+            </a:graphic>
+          </wp:inline>
+        </w:drawing>
+      </w:r>
+      <w:bookmarkEnd w:id="0"/>
+    </w:p>
     <w:sectPr>
-      <w:headerReference w:type="default" r:id="rId17"/>
-      <w:footerReference w:type="default" r:id="rId18"/>
+      <w:headerReference w:type="default" r:id="rId19"/>
+      <w:footerReference w:type="default" r:id="rId20"/>
       <w:pgSz w:w="11906" w:h="16838"/>
       <w:pgMar w:top="1560" w:right="1134" w:bottom="1798" w:left="1134" w:header="720" w:footer="720" w:gutter="0"/>
       <w:cols w:space="720"/>
@@ -11067,7 +11339,7 @@
 </file>
 
 <file path=customXml/itemProps1.xml><?xml version="1.0" encoding="utf-8"?>
-<ds:datastoreItem xmlns:ds="http://schemas.openxmlformats.org/officeDocument/2006/customXml" ds:itemID="{B704E505-B5AC-4C4F-8A91-16BF2FF98D4B}">
+<ds:datastoreItem xmlns:ds="http://schemas.openxmlformats.org/officeDocument/2006/customXml" ds:itemID="{7C820C47-C5D0-4900-A461-8B777C0FF4B4}">
   <ds:schemaRefs>
     <ds:schemaRef ds:uri="http://schemas.openxmlformats.org/officeDocument/2006/bibliography"/>
   </ds:schemaRefs>

</xml_diff>